<commit_message>
Update TeamBearcatsIntroduction.docx by Raja Srikar Karthik Chinta
</commit_message>
<xml_diff>
--- a/Documents/TeamBearcatsIntroduction.docx
+++ b/Documents/TeamBearcatsIntroduction.docx
@@ -13,20 +13,47 @@
           <w:rFonts w:ascii="Arial" w:hAnsi="Arial" w:cs="Arial"/>
           <w:b/>
         </w:rPr>
-        <w:t>M</w:t>
-      </w:r>
+        <w:t>Member name:</w:t>
+      </w:r>
+      <w:r>
+        <w:rPr>
+          <w:rFonts w:ascii="Arial" w:hAnsi="Arial" w:cs="Arial"/>
+        </w:rPr>
+        <w:t xml:space="preserve"> Sangeetha Detne</w:t>
+      </w:r>
+    </w:p>
+    <w:p>
+      <w:pPr>
+        <w:rPr>
+          <w:rFonts w:ascii="Arial" w:hAnsi="Arial" w:cs="Arial"/>
+        </w:rPr>
+      </w:pPr>
       <w:r>
         <w:rPr>
           <w:rFonts w:ascii="Arial" w:hAnsi="Arial" w:cs="Arial"/>
           <w:b/>
         </w:rPr>
-        <w:t>ember name:</w:t>
-      </w:r>
-      <w:r>
-        <w:rPr>
-          <w:rFonts w:ascii="Arial" w:hAnsi="Arial" w:cs="Arial"/>
-        </w:rPr>
-        <w:t xml:space="preserve"> Sangeetha Detne</w:t>
+        <w:t>Strengths:</w:t>
+      </w:r>
+      <w:r>
+        <w:rPr>
+          <w:rFonts w:ascii="Arial" w:hAnsi="Arial" w:cs="Arial"/>
+        </w:rPr>
+        <w:t xml:space="preserve"> </w:t>
+      </w:r>
+      <w:proofErr w:type="spellStart"/>
+      <w:r>
+        <w:rPr>
+          <w:rFonts w:ascii="Arial" w:hAnsi="Arial" w:cs="Arial"/>
+        </w:rPr>
+        <w:t>MonogoDB</w:t>
+      </w:r>
+      <w:proofErr w:type="spellEnd"/>
+      <w:r>
+        <w:rPr>
+          <w:rFonts w:ascii="Arial" w:hAnsi="Arial" w:cs="Arial"/>
+        </w:rPr>
+        <w:t>, Java, SQL queries, Designing in swift.</w:t>
       </w:r>
     </w:p>
     <w:p>
@@ -40,6 +67,105 @@
           <w:rFonts w:ascii="Arial" w:hAnsi="Arial" w:cs="Arial"/>
           <w:b/>
         </w:rPr>
+        <w:t>Areas of improvement:</w:t>
+      </w:r>
+      <w:r>
+        <w:rPr>
+          <w:rFonts w:ascii="Arial" w:hAnsi="Arial" w:cs="Arial"/>
+        </w:rPr>
+        <w:t xml:space="preserve"> Complex Coding, soft skills.</w:t>
+      </w:r>
+    </w:p>
+    <w:p>
+      <w:pPr>
+        <w:rPr>
+          <w:rFonts w:ascii="Arial" w:hAnsi="Arial" w:cs="Arial"/>
+        </w:rPr>
+      </w:pPr>
+      <w:r>
+        <w:rPr>
+          <w:rFonts w:ascii="Arial" w:hAnsi="Arial" w:cs="Arial"/>
+          <w:b/>
+        </w:rPr>
+        <w:t>Areas of interest:</w:t>
+      </w:r>
+      <w:r>
+        <w:rPr>
+          <w:rFonts w:ascii="Arial" w:hAnsi="Arial" w:cs="Arial"/>
+        </w:rPr>
+        <w:t xml:space="preserve"> Database, swift coding, cloud computing</w:t>
+      </w:r>
+    </w:p>
+    <w:p>
+      <w:pPr>
+        <w:rPr>
+          <w:rFonts w:ascii="Arial" w:hAnsi="Arial" w:cs="Arial"/>
+        </w:rPr>
+      </w:pPr>
+      <w:r>
+        <w:rPr>
+          <w:rFonts w:ascii="Arial" w:hAnsi="Arial" w:cs="Arial"/>
+          <w:b/>
+        </w:rPr>
+        <w:t>External experience and skills:</w:t>
+      </w:r>
+      <w:r>
+        <w:rPr>
+          <w:rFonts w:ascii="Arial" w:hAnsi="Arial" w:cs="Arial"/>
+        </w:rPr>
+        <w:t xml:space="preserve"> Using of the sublime tool for learning the python, learning cloud computing technologies</w:t>
+      </w:r>
+    </w:p>
+    <w:p>
+      <w:pPr>
+        <w:rPr>
+          <w:rFonts w:ascii="Arial" w:hAnsi="Arial" w:cs="Arial"/>
+        </w:rPr>
+      </w:pPr>
+      <w:r>
+        <w:rPr>
+          <w:rFonts w:ascii="Arial" w:hAnsi="Arial" w:cs="Arial"/>
+        </w:rPr>
+        <w:t>-------------------------------------------------------------------------------------------------------------------------------</w:t>
+      </w:r>
+    </w:p>
+    <w:p>
+      <w:pPr>
+        <w:rPr>
+          <w:rFonts w:ascii="Arial" w:hAnsi="Arial" w:cs="Arial"/>
+        </w:rPr>
+      </w:pPr>
+      <w:r>
+        <w:rPr>
+          <w:rFonts w:ascii="Arial" w:hAnsi="Arial" w:cs="Arial"/>
+          <w:b/>
+        </w:rPr>
+        <w:t>Member name:</w:t>
+      </w:r>
+      <w:r>
+        <w:rPr>
+          <w:rFonts w:ascii="Arial" w:hAnsi="Arial" w:cs="Arial"/>
+        </w:rPr>
+        <w:t xml:space="preserve"> </w:t>
+      </w:r>
+      <w:r>
+        <w:rPr>
+          <w:rFonts w:ascii="Arial" w:hAnsi="Arial" w:cs="Arial"/>
+        </w:rPr>
+        <w:t>Raja Srikar Karthik Chinta</w:t>
+      </w:r>
+    </w:p>
+    <w:p>
+      <w:pPr>
+        <w:rPr>
+          <w:rFonts w:ascii="Arial" w:hAnsi="Arial" w:cs="Arial"/>
+        </w:rPr>
+      </w:pPr>
+      <w:r>
+        <w:rPr>
+          <w:rFonts w:ascii="Arial" w:hAnsi="Arial" w:cs="Arial"/>
+          <w:b/>
+        </w:rPr>
         <w:t>Strengths:</w:t>
       </w:r>
       <w:r>
@@ -48,19 +174,41 @@
         </w:rPr>
         <w:t xml:space="preserve"> </w:t>
       </w:r>
-      <w:proofErr w:type="spellStart"/>
-      <w:r>
-        <w:rPr>
-          <w:rFonts w:ascii="Arial" w:hAnsi="Arial" w:cs="Arial"/>
-        </w:rPr>
-        <w:t>MonogoDB</w:t>
-      </w:r>
-      <w:proofErr w:type="spellEnd"/>
-      <w:r>
-        <w:rPr>
-          <w:rFonts w:ascii="Arial" w:hAnsi="Arial" w:cs="Arial"/>
-        </w:rPr>
-        <w:t>, Java, SQL queries, Designing in swift.</w:t>
+      <w:r>
+        <w:rPr>
+          <w:rFonts w:ascii="Arial" w:hAnsi="Arial" w:cs="Arial"/>
+        </w:rPr>
+        <w:t>Web Development</w:t>
+      </w:r>
+      <w:r>
+        <w:rPr>
+          <w:rFonts w:ascii="Arial" w:hAnsi="Arial" w:cs="Arial"/>
+        </w:rPr>
+        <w:t>,</w:t>
+      </w:r>
+      <w:r>
+        <w:rPr>
+          <w:rFonts w:ascii="Arial" w:hAnsi="Arial" w:cs="Arial"/>
+        </w:rPr>
+        <w:t xml:space="preserve"> Mobile app development, Mainframe systems,</w:t>
+      </w:r>
+      <w:r>
+        <w:rPr>
+          <w:rFonts w:ascii="Arial" w:hAnsi="Arial" w:cs="Arial"/>
+        </w:rPr>
+        <w:t xml:space="preserve"> </w:t>
+      </w:r>
+      <w:r>
+        <w:rPr>
+          <w:rFonts w:ascii="Arial" w:hAnsi="Arial" w:cs="Arial"/>
+        </w:rPr>
+        <w:t>PHP, Java, SQL</w:t>
+      </w:r>
+      <w:r>
+        <w:rPr>
+          <w:rFonts w:ascii="Arial" w:hAnsi="Arial" w:cs="Arial"/>
+        </w:rPr>
+        <w:t>.</w:t>
       </w:r>
     </w:p>
     <w:p>
@@ -80,7 +228,19 @@
         <w:rPr>
           <w:rFonts w:ascii="Arial" w:hAnsi="Arial" w:cs="Arial"/>
         </w:rPr>
-        <w:t xml:space="preserve"> Complex Coding, soft skills.</w:t>
+        <w:t xml:space="preserve"> </w:t>
+      </w:r>
+      <w:r>
+        <w:rPr>
+          <w:rFonts w:ascii="Arial" w:hAnsi="Arial" w:cs="Arial"/>
+        </w:rPr>
+        <w:t>Critical thinking and better problem-solving methods</w:t>
+      </w:r>
+      <w:r>
+        <w:rPr>
+          <w:rFonts w:ascii="Arial" w:hAnsi="Arial" w:cs="Arial"/>
+        </w:rPr>
+        <w:t>.</w:t>
       </w:r>
     </w:p>
     <w:p>
@@ -100,7 +260,13 @@
         <w:rPr>
           <w:rFonts w:ascii="Arial" w:hAnsi="Arial" w:cs="Arial"/>
         </w:rPr>
-        <w:t xml:space="preserve"> Database, swift coding, cloud computing</w:t>
+        <w:t xml:space="preserve"> </w:t>
+      </w:r>
+      <w:r>
+        <w:rPr>
+          <w:rFonts w:ascii="Arial" w:hAnsi="Arial" w:cs="Arial"/>
+        </w:rPr>
+        <w:t>Data analysis, Data Science, Data visualization, Big Data, Automation in Program development</w:t>
       </w:r>
     </w:p>
     <w:p>
@@ -120,10 +286,22 @@
         <w:rPr>
           <w:rFonts w:ascii="Arial" w:hAnsi="Arial" w:cs="Arial"/>
         </w:rPr>
-        <w:t xml:space="preserve"> Using of the sublime tool for learning the python, learning cloud computing technologies</w:t>
-      </w:r>
-    </w:p>
-    <w:p>
+        <w:t xml:space="preserve"> </w:t>
+      </w:r>
+      <w:r>
+        <w:rPr>
+          <w:rFonts w:ascii="Arial" w:hAnsi="Arial" w:cs="Arial"/>
+        </w:rPr>
+        <w:t>I worked in cognizant for 2 years as a programmer analyst and played an important role in designing Content Management system to maintain projects which follow agile SDLC.</w:t>
+      </w:r>
+    </w:p>
+    <w:p>
+      <w:r>
+        <w:rPr>
+          <w:rFonts w:ascii="Arial" w:hAnsi="Arial" w:cs="Arial"/>
+        </w:rPr>
+        <w:t>-------------------------------------------------------------------------------------------------------------------------------</w:t>
+      </w:r>
       <w:bookmarkStart w:id="0" w:name="_GoBack"/>
       <w:bookmarkEnd w:id="0"/>
     </w:p>

</xml_diff>

<commit_message>
Added Introdution to document
</commit_message>
<xml_diff>
--- a/Documents/TeamBearcatsIntroduction.docx
+++ b/Documents/TeamBearcatsIntroduction.docx
@@ -19,8 +19,16 @@
         <w:rPr>
           <w:rFonts w:ascii="Arial" w:hAnsi="Arial" w:cs="Arial"/>
         </w:rPr>
-        <w:t xml:space="preserve"> Sangeetha Detne</w:t>
-      </w:r>
+        <w:t xml:space="preserve"> Sangeetha </w:t>
+      </w:r>
+      <w:proofErr w:type="spellStart"/>
+      <w:r>
+        <w:rPr>
+          <w:rFonts w:ascii="Arial" w:hAnsi="Arial" w:cs="Arial"/>
+        </w:rPr>
+        <w:t>Detne</w:t>
+      </w:r>
+      <w:proofErr w:type="spellEnd"/>
     </w:p>
     <w:p>
       <w:pPr>
@@ -39,7 +47,21 @@
         <w:rPr>
           <w:rFonts w:ascii="Arial" w:hAnsi="Arial" w:cs="Arial"/>
         </w:rPr>
-        <w:t xml:space="preserve"> MonogoDB, Java, SQL queries, Designing in swift.</w:t>
+        <w:t xml:space="preserve"> </w:t>
+      </w:r>
+      <w:proofErr w:type="spellStart"/>
+      <w:r>
+        <w:rPr>
+          <w:rFonts w:ascii="Arial" w:hAnsi="Arial" w:cs="Arial"/>
+        </w:rPr>
+        <w:t>MonogoDB</w:t>
+      </w:r>
+      <w:proofErr w:type="spellEnd"/>
+      <w:r>
+        <w:rPr>
+          <w:rFonts w:ascii="Arial" w:hAnsi="Arial" w:cs="Arial"/>
+        </w:rPr>
+        <w:t>, Java, SQL queries, Designing in swift.</w:t>
       </w:r>
     </w:p>
     <w:p>
@@ -138,8 +160,30 @@
         <w:rPr>
           <w:rFonts w:ascii="Arial" w:hAnsi="Arial" w:cs="Arial"/>
         </w:rPr>
-        <w:t>Raja Srikar Karthik Chinta</w:t>
-      </w:r>
+        <w:t xml:space="preserve">Raja </w:t>
+      </w:r>
+      <w:proofErr w:type="spellStart"/>
+      <w:r>
+        <w:rPr>
+          <w:rFonts w:ascii="Arial" w:hAnsi="Arial" w:cs="Arial"/>
+        </w:rPr>
+        <w:t>Srikar</w:t>
+      </w:r>
+      <w:proofErr w:type="spellEnd"/>
+      <w:r>
+        <w:rPr>
+          <w:rFonts w:ascii="Arial" w:hAnsi="Arial" w:cs="Arial"/>
+        </w:rPr>
+        <w:t xml:space="preserve"> Karthik </w:t>
+      </w:r>
+      <w:proofErr w:type="spellStart"/>
+      <w:r>
+        <w:rPr>
+          <w:rFonts w:ascii="Arial" w:hAnsi="Arial" w:cs="Arial"/>
+        </w:rPr>
+        <w:t>Chinta</w:t>
+      </w:r>
+      <w:proofErr w:type="spellEnd"/>
     </w:p>
     <w:p>
       <w:pPr>
@@ -308,8 +352,30 @@
         <w:rPr>
           <w:rFonts w:ascii="Arial" w:hAnsi="Arial" w:cs="Arial"/>
         </w:rPr>
-        <w:t xml:space="preserve"> Pravalika Kawali</w:t>
-      </w:r>
+        <w:t xml:space="preserve"> </w:t>
+      </w:r>
+      <w:proofErr w:type="spellStart"/>
+      <w:r>
+        <w:rPr>
+          <w:rFonts w:ascii="Arial" w:hAnsi="Arial" w:cs="Arial"/>
+        </w:rPr>
+        <w:t>Pravalika</w:t>
+      </w:r>
+      <w:proofErr w:type="spellEnd"/>
+      <w:r>
+        <w:rPr>
+          <w:rFonts w:ascii="Arial" w:hAnsi="Arial" w:cs="Arial"/>
+        </w:rPr>
+        <w:t xml:space="preserve"> </w:t>
+      </w:r>
+      <w:proofErr w:type="spellStart"/>
+      <w:r>
+        <w:rPr>
+          <w:rFonts w:ascii="Arial" w:hAnsi="Arial" w:cs="Arial"/>
+        </w:rPr>
+        <w:t>Kawali</w:t>
+      </w:r>
+      <w:proofErr w:type="spellEnd"/>
     </w:p>
     <w:p>
       <w:pPr>
@@ -373,6 +439,9 @@
     </w:p>
     <w:p>
       <w:pPr>
+        <w:pBdr>
+          <w:bottom w:val="single" w:sz="6" w:space="1" w:color="auto"/>
+        </w:pBdr>
         <w:rPr>
           <w:rFonts w:ascii="Arial" w:hAnsi="Arial" w:cs="Arial"/>
         </w:rPr>
@@ -408,6 +477,185 @@
         </w:rPr>
         <w:t>.</w:t>
       </w:r>
+    </w:p>
+    <w:p>
+      <w:pPr>
+        <w:pBdr>
+          <w:bottom w:val="single" w:sz="6" w:space="1" w:color="auto"/>
+        </w:pBdr>
+        <w:rPr>
+          <w:rFonts w:ascii="Arial" w:hAnsi="Arial" w:cs="Arial"/>
+        </w:rPr>
+      </w:pPr>
+    </w:p>
+    <w:p>
+      <w:pPr>
+        <w:rPr>
+          <w:rFonts w:ascii="Arial" w:hAnsi="Arial" w:cs="Arial"/>
+        </w:rPr>
+      </w:pPr>
+      <w:r>
+        <w:rPr>
+          <w:rFonts w:ascii="Arial" w:hAnsi="Arial" w:cs="Arial"/>
+          <w:b/>
+        </w:rPr>
+        <w:t>Member Name:</w:t>
+      </w:r>
+      <w:r>
+        <w:rPr>
+          <w:rFonts w:ascii="Arial" w:hAnsi="Arial" w:cs="Arial"/>
+        </w:rPr>
+        <w:t xml:space="preserve"> </w:t>
+      </w:r>
+      <w:proofErr w:type="spellStart"/>
+      <w:r>
+        <w:rPr>
+          <w:rFonts w:ascii="Arial" w:hAnsi="Arial" w:cs="Arial"/>
+        </w:rPr>
+        <w:t>Phanivardhan</w:t>
+      </w:r>
+      <w:proofErr w:type="spellEnd"/>
+      <w:r>
+        <w:rPr>
+          <w:rFonts w:ascii="Arial" w:hAnsi="Arial" w:cs="Arial"/>
+        </w:rPr>
+        <w:t xml:space="preserve"> Gurram</w:t>
+      </w:r>
+    </w:p>
+    <w:p>
+      <w:pPr>
+        <w:rPr>
+          <w:rFonts w:ascii="Arial" w:hAnsi="Arial" w:cs="Arial"/>
+        </w:rPr>
+      </w:pPr>
+      <w:r>
+        <w:rPr>
+          <w:rFonts w:ascii="Arial" w:hAnsi="Arial" w:cs="Arial"/>
+          <w:b/>
+        </w:rPr>
+        <w:t>Strengths:</w:t>
+      </w:r>
+      <w:r>
+        <w:rPr>
+          <w:rFonts w:ascii="Arial" w:hAnsi="Arial" w:cs="Arial"/>
+        </w:rPr>
+        <w:t xml:space="preserve">  </w:t>
+      </w:r>
+      <w:proofErr w:type="gramStart"/>
+      <w:r>
+        <w:rPr>
+          <w:rFonts w:ascii="Arial" w:hAnsi="Arial" w:cs="Arial"/>
+        </w:rPr>
+        <w:t>SQL,C#</w:t>
+      </w:r>
+      <w:proofErr w:type="gramEnd"/>
+      <w:r>
+        <w:rPr>
+          <w:rFonts w:ascii="Arial" w:hAnsi="Arial" w:cs="Arial"/>
+        </w:rPr>
+        <w:t>,ASP.NET</w:t>
+      </w:r>
+    </w:p>
+    <w:p>
+      <w:pPr>
+        <w:rPr>
+          <w:rFonts w:ascii="Arial" w:hAnsi="Arial" w:cs="Arial"/>
+        </w:rPr>
+      </w:pPr>
+      <w:r>
+        <w:rPr>
+          <w:rFonts w:ascii="Arial" w:hAnsi="Arial" w:cs="Arial"/>
+          <w:b/>
+        </w:rPr>
+        <w:t xml:space="preserve">Areas of </w:t>
+      </w:r>
+      <w:proofErr w:type="spellStart"/>
+      <w:proofErr w:type="gramStart"/>
+      <w:r>
+        <w:rPr>
+          <w:rFonts w:ascii="Arial" w:hAnsi="Arial" w:cs="Arial"/>
+          <w:b/>
+        </w:rPr>
+        <w:t>Improvement:</w:t>
+      </w:r>
+      <w:r>
+        <w:rPr>
+          <w:rFonts w:ascii="Arial" w:hAnsi="Arial" w:cs="Arial"/>
+        </w:rPr>
+        <w:t>Web</w:t>
+      </w:r>
+      <w:proofErr w:type="spellEnd"/>
+      <w:proofErr w:type="gramEnd"/>
+      <w:r>
+        <w:rPr>
+          <w:rFonts w:ascii="Arial" w:hAnsi="Arial" w:cs="Arial"/>
+        </w:rPr>
+        <w:t xml:space="preserve"> Development</w:t>
+      </w:r>
+    </w:p>
+    <w:p>
+      <w:pPr>
+        <w:rPr>
+          <w:rFonts w:ascii="Arial" w:hAnsi="Arial" w:cs="Arial"/>
+        </w:rPr>
+      </w:pPr>
+      <w:r>
+        <w:rPr>
+          <w:rFonts w:ascii="Arial" w:hAnsi="Arial" w:cs="Arial"/>
+          <w:b/>
+        </w:rPr>
+        <w:t>Areas of Interest:</w:t>
+      </w:r>
+      <w:r>
+        <w:rPr>
+          <w:rFonts w:ascii="Arial" w:hAnsi="Arial" w:cs="Arial"/>
+        </w:rPr>
+        <w:t xml:space="preserve">  programming in .NET</w:t>
+      </w:r>
+    </w:p>
+    <w:p>
+      <w:pPr>
+        <w:rPr>
+          <w:rFonts w:ascii="Arial" w:hAnsi="Arial" w:cs="Arial"/>
+        </w:rPr>
+      </w:pPr>
+      <w:r>
+        <w:rPr>
+          <w:rFonts w:ascii="Arial" w:hAnsi="Arial" w:cs="Arial"/>
+          <w:b/>
+        </w:rPr>
+        <w:t xml:space="preserve">External experience and </w:t>
+      </w:r>
+      <w:proofErr w:type="spellStart"/>
+      <w:proofErr w:type="gramStart"/>
+      <w:r>
+        <w:rPr>
+          <w:rFonts w:ascii="Arial" w:hAnsi="Arial" w:cs="Arial"/>
+          <w:b/>
+        </w:rPr>
+        <w:t>skills:</w:t>
+      </w:r>
+      <w:r>
+        <w:rPr>
+          <w:rFonts w:ascii="Arial" w:hAnsi="Arial" w:cs="Arial"/>
+        </w:rPr>
+        <w:t>worked</w:t>
+      </w:r>
+      <w:proofErr w:type="spellEnd"/>
+      <w:proofErr w:type="gramEnd"/>
+      <w:r>
+        <w:rPr>
+          <w:rFonts w:ascii="Arial" w:hAnsi="Arial" w:cs="Arial"/>
+        </w:rPr>
+        <w:t xml:space="preserve"> as .Net programmer for 1 year.</w:t>
+      </w:r>
+    </w:p>
+    <w:p>
+      <w:pPr>
+        <w:rPr>
+          <w:rFonts w:ascii="Arial" w:hAnsi="Arial" w:cs="Arial"/>
+        </w:rPr>
+      </w:pPr>
       <w:bookmarkStart w:id="0" w:name="_GoBack"/>
       <w:bookmarkEnd w:id="0"/>
     </w:p>
@@ -417,12 +665,6 @@
           <w:rFonts w:ascii="Arial" w:hAnsi="Arial" w:cs="Arial"/>
         </w:rPr>
       </w:pPr>
-      <w:r>
-        <w:rPr>
-          <w:rFonts w:ascii="Arial" w:hAnsi="Arial" w:cs="Arial"/>
-        </w:rPr>
-        <w:t>-------------------------------------------------------------------------------------------------------------------------------</w:t>
-      </w:r>
     </w:p>
     <w:sectPr>
       <w:pgSz w:w="12240" w:h="15840"/>

</xml_diff>

<commit_message>
organized the structure of the project charter
</commit_message>
<xml_diff>
--- a/Documents/TeamBearcatsIntroduction.docx
+++ b/Documents/TeamBearcatsIntroduction.docx
@@ -19,16 +19,8 @@
         <w:rPr>
           <w:rFonts w:ascii="Arial" w:hAnsi="Arial" w:cs="Arial"/>
         </w:rPr>
-        <w:t xml:space="preserve"> Sangeetha </w:t>
-      </w:r>
-      <w:proofErr w:type="spellStart"/>
-      <w:r>
-        <w:rPr>
-          <w:rFonts w:ascii="Arial" w:hAnsi="Arial" w:cs="Arial"/>
-        </w:rPr>
-        <w:t>Detne</w:t>
-      </w:r>
-      <w:proofErr w:type="spellEnd"/>
+        <w:t xml:space="preserve"> Sangeetha Detne</w:t>
+      </w:r>
     </w:p>
     <w:p>
       <w:pPr>
@@ -47,143 +39,107 @@
         <w:rPr>
           <w:rFonts w:ascii="Arial" w:hAnsi="Arial" w:cs="Arial"/>
         </w:rPr>
+        <w:t xml:space="preserve"> MonogoDB, Java, SQL queries, Designing in swift.</w:t>
+      </w:r>
+    </w:p>
+    <w:p>
+      <w:pPr>
+        <w:rPr>
+          <w:rFonts w:ascii="Arial" w:hAnsi="Arial" w:cs="Arial"/>
+        </w:rPr>
+      </w:pPr>
+      <w:r>
+        <w:rPr>
+          <w:rFonts w:ascii="Arial" w:hAnsi="Arial" w:cs="Arial"/>
+          <w:b/>
+        </w:rPr>
+        <w:t>Areas of improvement:</w:t>
+      </w:r>
+      <w:r>
+        <w:rPr>
+          <w:rFonts w:ascii="Arial" w:hAnsi="Arial" w:cs="Arial"/>
+        </w:rPr>
+        <w:t xml:space="preserve"> Complex Coding, soft skills.</w:t>
+      </w:r>
+    </w:p>
+    <w:p>
+      <w:pPr>
+        <w:rPr>
+          <w:rFonts w:ascii="Arial" w:hAnsi="Arial" w:cs="Arial"/>
+        </w:rPr>
+      </w:pPr>
+      <w:r>
+        <w:rPr>
+          <w:rFonts w:ascii="Arial" w:hAnsi="Arial" w:cs="Arial"/>
+          <w:b/>
+        </w:rPr>
+        <w:t>Areas of interest:</w:t>
+      </w:r>
+      <w:r>
+        <w:rPr>
+          <w:rFonts w:ascii="Arial" w:hAnsi="Arial" w:cs="Arial"/>
+        </w:rPr>
+        <w:t xml:space="preserve"> Database, swift coding, cloud computing</w:t>
+      </w:r>
+    </w:p>
+    <w:p>
+      <w:pPr>
+        <w:rPr>
+          <w:rFonts w:ascii="Arial" w:hAnsi="Arial" w:cs="Arial"/>
+        </w:rPr>
+      </w:pPr>
+      <w:r>
+        <w:rPr>
+          <w:rFonts w:ascii="Arial" w:hAnsi="Arial" w:cs="Arial"/>
+          <w:b/>
+        </w:rPr>
+        <w:t>External experience and skills:</w:t>
+      </w:r>
+      <w:r>
+        <w:rPr>
+          <w:rFonts w:ascii="Arial" w:hAnsi="Arial" w:cs="Arial"/>
+        </w:rPr>
+        <w:t xml:space="preserve"> Using of the sublime tool for learning the python, learning cloud computing technologies</w:t>
+      </w:r>
+    </w:p>
+    <w:p>
+      <w:pPr>
+        <w:rPr>
+          <w:rFonts w:ascii="Arial" w:hAnsi="Arial" w:cs="Arial"/>
+        </w:rPr>
+      </w:pPr>
+      <w:r>
+        <w:rPr>
+          <w:rFonts w:ascii="Arial" w:hAnsi="Arial" w:cs="Arial"/>
+        </w:rPr>
+        <w:t>-------------------------------------------------------------------------------------------------------------------------------</w:t>
+      </w:r>
+    </w:p>
+    <w:p>
+      <w:pPr>
+        <w:rPr>
+          <w:rFonts w:ascii="Arial" w:hAnsi="Arial" w:cs="Arial"/>
+        </w:rPr>
+      </w:pPr>
+      <w:r>
+        <w:rPr>
+          <w:rFonts w:ascii="Arial" w:hAnsi="Arial" w:cs="Arial"/>
+          <w:b/>
+        </w:rPr>
+        <w:t>Member name:</w:t>
+      </w:r>
+      <w:r>
+        <w:rPr>
+          <w:rFonts w:ascii="Arial" w:hAnsi="Arial" w:cs="Arial"/>
+        </w:rPr>
         <w:t xml:space="preserve"> </w:t>
       </w:r>
-      <w:proofErr w:type="spellStart"/>
-      <w:r>
-        <w:rPr>
-          <w:rFonts w:ascii="Arial" w:hAnsi="Arial" w:cs="Arial"/>
-        </w:rPr>
-        <w:t>MonogoDB</w:t>
-      </w:r>
-      <w:proofErr w:type="spellEnd"/>
-      <w:r>
-        <w:rPr>
-          <w:rFonts w:ascii="Arial" w:hAnsi="Arial" w:cs="Arial"/>
-        </w:rPr>
-        <w:t>, Java, SQL queries, Designing in swift.</w:t>
-      </w:r>
-    </w:p>
-    <w:p>
-      <w:pPr>
-        <w:rPr>
-          <w:rFonts w:ascii="Arial" w:hAnsi="Arial" w:cs="Arial"/>
-        </w:rPr>
-      </w:pPr>
-      <w:r>
-        <w:rPr>
-          <w:rFonts w:ascii="Arial" w:hAnsi="Arial" w:cs="Arial"/>
-          <w:b/>
-        </w:rPr>
-        <w:t>Areas of improvement:</w:t>
-      </w:r>
-      <w:r>
-        <w:rPr>
-          <w:rFonts w:ascii="Arial" w:hAnsi="Arial" w:cs="Arial"/>
-        </w:rPr>
-        <w:t xml:space="preserve"> Complex Coding, soft skills.</w:t>
-      </w:r>
-    </w:p>
-    <w:p>
-      <w:pPr>
-        <w:rPr>
-          <w:rFonts w:ascii="Arial" w:hAnsi="Arial" w:cs="Arial"/>
-        </w:rPr>
-      </w:pPr>
-      <w:r>
-        <w:rPr>
-          <w:rFonts w:ascii="Arial" w:hAnsi="Arial" w:cs="Arial"/>
-          <w:b/>
-        </w:rPr>
-        <w:t>Areas of interest:</w:t>
-      </w:r>
-      <w:r>
-        <w:rPr>
-          <w:rFonts w:ascii="Arial" w:hAnsi="Arial" w:cs="Arial"/>
-        </w:rPr>
-        <w:t xml:space="preserve"> Database, swift coding, cloud computing</w:t>
-      </w:r>
-    </w:p>
-    <w:p>
-      <w:pPr>
-        <w:rPr>
-          <w:rFonts w:ascii="Arial" w:hAnsi="Arial" w:cs="Arial"/>
-        </w:rPr>
-      </w:pPr>
-      <w:r>
-        <w:rPr>
-          <w:rFonts w:ascii="Arial" w:hAnsi="Arial" w:cs="Arial"/>
-          <w:b/>
-        </w:rPr>
-        <w:t>External experience and skills:</w:t>
-      </w:r>
-      <w:r>
-        <w:rPr>
-          <w:rFonts w:ascii="Arial" w:hAnsi="Arial" w:cs="Arial"/>
-        </w:rPr>
-        <w:t xml:space="preserve"> Using of the sublime tool for learning the python, learning cloud computing technologies</w:t>
-      </w:r>
-    </w:p>
-    <w:p>
-      <w:pPr>
-        <w:rPr>
-          <w:rFonts w:ascii="Arial" w:hAnsi="Arial" w:cs="Arial"/>
-        </w:rPr>
-      </w:pPr>
-      <w:r>
-        <w:rPr>
-          <w:rFonts w:ascii="Arial" w:hAnsi="Arial" w:cs="Arial"/>
-        </w:rPr>
-        <w:t>-------------------------------------------------------------------------------------------------------------------------------</w:t>
-      </w:r>
-    </w:p>
-    <w:p>
-      <w:pPr>
-        <w:rPr>
-          <w:rFonts w:ascii="Arial" w:hAnsi="Arial" w:cs="Arial"/>
-        </w:rPr>
-      </w:pPr>
-      <w:r>
-        <w:rPr>
-          <w:rFonts w:ascii="Arial" w:hAnsi="Arial" w:cs="Arial"/>
-          <w:b/>
-        </w:rPr>
-        <w:t>Member name:</w:t>
-      </w:r>
-      <w:r>
-        <w:rPr>
-          <w:rFonts w:ascii="Arial" w:hAnsi="Arial" w:cs="Arial"/>
-        </w:rPr>
-        <w:t xml:space="preserve"> </w:t>
-      </w:r>
-      <w:r>
-        <w:rPr>
-          <w:rFonts w:ascii="Arial" w:hAnsi="Arial" w:cs="Arial"/>
-        </w:rPr>
-        <w:t xml:space="preserve">Raja </w:t>
-      </w:r>
-      <w:proofErr w:type="spellStart"/>
-      <w:r>
-        <w:rPr>
-          <w:rFonts w:ascii="Arial" w:hAnsi="Arial" w:cs="Arial"/>
-        </w:rPr>
-        <w:t>Srikar</w:t>
-      </w:r>
-      <w:proofErr w:type="spellEnd"/>
-      <w:r>
-        <w:rPr>
-          <w:rFonts w:ascii="Arial" w:hAnsi="Arial" w:cs="Arial"/>
-        </w:rPr>
-        <w:t xml:space="preserve"> Karthik </w:t>
-      </w:r>
-      <w:proofErr w:type="spellStart"/>
-      <w:r>
-        <w:rPr>
-          <w:rFonts w:ascii="Arial" w:hAnsi="Arial" w:cs="Arial"/>
-        </w:rPr>
-        <w:t>Chinta</w:t>
-      </w:r>
-      <w:proofErr w:type="spellEnd"/>
+      <w:r>
+        <w:rPr>
+          <w:rFonts w:ascii="Arial" w:hAnsi="Arial" w:cs="Arial"/>
+        </w:rPr>
+        <w:t>Raja Srikar Karthik Chinta</w:t>
+      </w:r>
     </w:p>
     <w:p>
       <w:pPr>
@@ -352,30 +308,8 @@
         <w:rPr>
           <w:rFonts w:ascii="Arial" w:hAnsi="Arial" w:cs="Arial"/>
         </w:rPr>
-        <w:t xml:space="preserve"> </w:t>
-      </w:r>
-      <w:proofErr w:type="spellStart"/>
-      <w:r>
-        <w:rPr>
-          <w:rFonts w:ascii="Arial" w:hAnsi="Arial" w:cs="Arial"/>
-        </w:rPr>
-        <w:t>Pravalika</w:t>
-      </w:r>
-      <w:proofErr w:type="spellEnd"/>
-      <w:r>
-        <w:rPr>
-          <w:rFonts w:ascii="Arial" w:hAnsi="Arial" w:cs="Arial"/>
-        </w:rPr>
-        <w:t xml:space="preserve"> </w:t>
-      </w:r>
-      <w:proofErr w:type="spellStart"/>
-      <w:r>
-        <w:rPr>
-          <w:rFonts w:ascii="Arial" w:hAnsi="Arial" w:cs="Arial"/>
-        </w:rPr>
-        <w:t>Kawali</w:t>
-      </w:r>
-      <w:proofErr w:type="spellEnd"/>
+        <w:t xml:space="preserve"> Pravalika Kawali</w:t>
+      </w:r>
     </w:p>
     <w:p>
       <w:pPr>
@@ -505,21 +439,7 @@
         <w:rPr>
           <w:rFonts w:ascii="Arial" w:hAnsi="Arial" w:cs="Arial"/>
         </w:rPr>
-        <w:t xml:space="preserve"> </w:t>
-      </w:r>
-      <w:proofErr w:type="spellStart"/>
-      <w:r>
-        <w:rPr>
-          <w:rFonts w:ascii="Arial" w:hAnsi="Arial" w:cs="Arial"/>
-        </w:rPr>
-        <w:t>Phanivardhan</w:t>
-      </w:r>
-      <w:proofErr w:type="spellEnd"/>
-      <w:r>
-        <w:rPr>
-          <w:rFonts w:ascii="Arial" w:hAnsi="Arial" w:cs="Arial"/>
-        </w:rPr>
-        <w:t xml:space="preserve"> Gurram</w:t>
+        <w:t xml:space="preserve"> Phanivardhan Gurram</w:t>
       </w:r>
     </w:p>
     <w:p>
@@ -539,58 +459,27 @@
         <w:rPr>
           <w:rFonts w:ascii="Arial" w:hAnsi="Arial" w:cs="Arial"/>
         </w:rPr>
-        <w:t xml:space="preserve">  </w:t>
-      </w:r>
-      <w:proofErr w:type="gramStart"/>
-      <w:r>
-        <w:rPr>
-          <w:rFonts w:ascii="Arial" w:hAnsi="Arial" w:cs="Arial"/>
-        </w:rPr>
-        <w:t>SQL,C#</w:t>
-      </w:r>
-      <w:proofErr w:type="gramEnd"/>
-      <w:r>
-        <w:rPr>
-          <w:rFonts w:ascii="Arial" w:hAnsi="Arial" w:cs="Arial"/>
-        </w:rPr>
-        <w:t>,ASP.NET</w:t>
-      </w:r>
-    </w:p>
-    <w:p>
-      <w:pPr>
-        <w:rPr>
-          <w:rFonts w:ascii="Arial" w:hAnsi="Arial" w:cs="Arial"/>
-        </w:rPr>
-      </w:pPr>
-      <w:r>
-        <w:rPr>
-          <w:rFonts w:ascii="Arial" w:hAnsi="Arial" w:cs="Arial"/>
-          <w:b/>
-        </w:rPr>
-        <w:t xml:space="preserve">Areas of </w:t>
-      </w:r>
-      <w:proofErr w:type="spellStart"/>
-      <w:proofErr w:type="gramStart"/>
-      <w:r>
-        <w:rPr>
-          <w:rFonts w:ascii="Arial" w:hAnsi="Arial" w:cs="Arial"/>
-          <w:b/>
-        </w:rPr>
-        <w:t>Improvement:</w:t>
-      </w:r>
-      <w:r>
-        <w:rPr>
-          <w:rFonts w:ascii="Arial" w:hAnsi="Arial" w:cs="Arial"/>
-        </w:rPr>
-        <w:t>Web</w:t>
-      </w:r>
-      <w:proofErr w:type="spellEnd"/>
-      <w:proofErr w:type="gramEnd"/>
-      <w:r>
-        <w:rPr>
-          <w:rFonts w:ascii="Arial" w:hAnsi="Arial" w:cs="Arial"/>
-        </w:rPr>
-        <w:t xml:space="preserve"> Development</w:t>
+        <w:t xml:space="preserve">  SQL,C#,ASP.NET</w:t>
+      </w:r>
+    </w:p>
+    <w:p>
+      <w:pPr>
+        <w:rPr>
+          <w:rFonts w:ascii="Arial" w:hAnsi="Arial" w:cs="Arial"/>
+        </w:rPr>
+      </w:pPr>
+      <w:r>
+        <w:rPr>
+          <w:rFonts w:ascii="Arial" w:hAnsi="Arial" w:cs="Arial"/>
+          <w:b/>
+        </w:rPr>
+        <w:t>Areas of Improvement:</w:t>
+      </w:r>
+      <w:r>
+        <w:rPr>
+          <w:rFonts w:ascii="Arial" w:hAnsi="Arial" w:cs="Arial"/>
+        </w:rPr>
+        <w:t>Web Development</w:t>
       </w:r>
     </w:p>
     <w:p>
@@ -624,31 +513,48 @@
           <w:rFonts w:ascii="Arial" w:hAnsi="Arial" w:cs="Arial"/>
           <w:b/>
         </w:rPr>
-        <w:t xml:space="preserve">External experience and </w:t>
-      </w:r>
-      <w:proofErr w:type="spellStart"/>
-      <w:proofErr w:type="gramStart"/>
-      <w:r>
-        <w:rPr>
-          <w:rFonts w:ascii="Arial" w:hAnsi="Arial" w:cs="Arial"/>
-          <w:b/>
-        </w:rPr>
-        <w:t>skills:</w:t>
-      </w:r>
-      <w:r>
-        <w:rPr>
-          <w:rFonts w:ascii="Arial" w:hAnsi="Arial" w:cs="Arial"/>
-        </w:rPr>
-        <w:t>worked</w:t>
-      </w:r>
-      <w:proofErr w:type="spellEnd"/>
-      <w:proofErr w:type="gramEnd"/>
-      <w:r>
-        <w:rPr>
-          <w:rFonts w:ascii="Arial" w:hAnsi="Arial" w:cs="Arial"/>
-        </w:rPr>
-        <w:t xml:space="preserve"> as .Net programmer for 1 year.</w:t>
-      </w:r>
+        <w:t>External experience and skills:</w:t>
+      </w:r>
+      <w:r>
+        <w:rPr>
+          <w:rFonts w:ascii="Arial" w:hAnsi="Arial" w:cs="Arial"/>
+        </w:rPr>
+        <w:t>worked as .Net programmer for 1 year.</w:t>
+      </w:r>
+    </w:p>
+    <w:p>
+      <w:pPr>
+        <w:rPr>
+          <w:rFonts w:ascii="Arial" w:hAnsi="Arial" w:cs="Arial"/>
+        </w:rPr>
+      </w:pPr>
+      <w:r>
+        <w:rPr>
+          <w:rFonts w:ascii="Arial" w:hAnsi="Arial" w:cs="Arial"/>
+        </w:rPr>
+        <w:t>------------------------------------------------------------------------------------------------------------------------------</w:t>
+      </w:r>
+    </w:p>
+    <w:p>
+      <w:pPr>
+        <w:rPr>
+          <w:rFonts w:ascii="Arial" w:hAnsi="Arial" w:cs="Arial"/>
+        </w:rPr>
+      </w:pPr>
+    </w:p>
+    <w:p>
+      <w:pPr>
+        <w:rPr>
+          <w:rFonts w:ascii="Arial" w:hAnsi="Arial" w:cs="Arial"/>
+        </w:rPr>
+      </w:pPr>
+    </w:p>
+    <w:p>
+      <w:pPr>
+        <w:rPr>
+          <w:rFonts w:ascii="Arial" w:hAnsi="Arial" w:cs="Arial"/>
+        </w:rPr>
+      </w:pPr>
     </w:p>
     <w:p>
       <w:pPr>
@@ -658,6 +564,177 @@
       </w:pPr>
       <w:bookmarkStart w:id="0" w:name="_GoBack"/>
       <w:bookmarkEnd w:id="0"/>
+      <w:r>
+        <w:rPr>
+          <w:rFonts w:ascii="Arial" w:hAnsi="Arial" w:cs="Arial"/>
+          <w:b/>
+        </w:rPr>
+        <w:lastRenderedPageBreak/>
+        <w:t>Member name:</w:t>
+      </w:r>
+      <w:r>
+        <w:rPr>
+          <w:rFonts w:ascii="Arial" w:hAnsi="Arial" w:cs="Arial"/>
+        </w:rPr>
+        <w:t xml:space="preserve"> </w:t>
+      </w:r>
+      <w:r>
+        <w:rPr>
+          <w:rFonts w:ascii="Arial" w:hAnsi="Arial" w:cs="Arial"/>
+        </w:rPr>
+        <w:t>Aditya Jytohiswaroop Malireddy</w:t>
+      </w:r>
+    </w:p>
+    <w:p>
+      <w:pPr>
+        <w:rPr>
+          <w:rFonts w:ascii="Arial" w:hAnsi="Arial" w:cs="Arial"/>
+        </w:rPr>
+      </w:pPr>
+      <w:r>
+        <w:rPr>
+          <w:rFonts w:ascii="Arial" w:hAnsi="Arial" w:cs="Arial"/>
+          <w:b/>
+        </w:rPr>
+        <w:t>Strengths:</w:t>
+      </w:r>
+      <w:r>
+        <w:rPr>
+          <w:rFonts w:ascii="Arial" w:hAnsi="Arial" w:cs="Arial"/>
+        </w:rPr>
+        <w:t xml:space="preserve"> </w:t>
+      </w:r>
+      <w:r>
+        <w:rPr>
+          <w:rFonts w:ascii="Arial" w:hAnsi="Arial" w:cs="Arial"/>
+        </w:rPr>
+        <w:t>SQL, Java, Web Development.</w:t>
+      </w:r>
+    </w:p>
+    <w:p>
+      <w:pPr>
+        <w:rPr>
+          <w:rFonts w:ascii="Arial" w:hAnsi="Arial" w:cs="Arial"/>
+        </w:rPr>
+      </w:pPr>
+      <w:r>
+        <w:rPr>
+          <w:rFonts w:ascii="Arial" w:hAnsi="Arial" w:cs="Arial"/>
+          <w:b/>
+        </w:rPr>
+        <w:t>Areas of improvement:</w:t>
+      </w:r>
+      <w:r>
+        <w:rPr>
+          <w:rFonts w:ascii="Arial" w:hAnsi="Arial" w:cs="Arial"/>
+        </w:rPr>
+        <w:t xml:space="preserve"> Advanced Database, Advanced Java, NodeJs</w:t>
+      </w:r>
+      <w:r>
+        <w:rPr>
+          <w:rFonts w:ascii="Arial" w:hAnsi="Arial" w:cs="Arial"/>
+        </w:rPr>
+        <w:t>.</w:t>
+      </w:r>
+    </w:p>
+    <w:p>
+      <w:pPr>
+        <w:rPr>
+          <w:rFonts w:ascii="Arial" w:hAnsi="Arial" w:cs="Arial"/>
+        </w:rPr>
+      </w:pPr>
+      <w:r>
+        <w:rPr>
+          <w:rFonts w:ascii="Arial" w:hAnsi="Arial" w:cs="Arial"/>
+          <w:b/>
+        </w:rPr>
+        <w:t>Areas of interest:</w:t>
+      </w:r>
+      <w:r>
+        <w:rPr>
+          <w:rFonts w:ascii="Arial" w:hAnsi="Arial" w:cs="Arial"/>
+        </w:rPr>
+        <w:t xml:space="preserve"> </w:t>
+      </w:r>
+      <w:r>
+        <w:rPr>
+          <w:rFonts w:ascii="Arial" w:hAnsi="Arial" w:cs="Arial"/>
+        </w:rPr>
+        <w:t>Data Analytics</w:t>
+      </w:r>
+    </w:p>
+    <w:p>
+      <w:pPr>
+        <w:pBdr>
+          <w:bottom w:val="single" w:sz="6" w:space="1" w:color="auto"/>
+        </w:pBdr>
+        <w:rPr>
+          <w:rFonts w:ascii="Arial" w:hAnsi="Arial" w:cs="Arial"/>
+        </w:rPr>
+      </w:pPr>
+      <w:r>
+        <w:rPr>
+          <w:rFonts w:ascii="Arial" w:hAnsi="Arial" w:cs="Arial"/>
+          <w:b/>
+        </w:rPr>
+        <w:t>External experience and skills:</w:t>
+      </w:r>
+      <w:r>
+        <w:rPr>
+          <w:rFonts w:ascii="Arial" w:hAnsi="Arial" w:cs="Arial"/>
+        </w:rPr>
+        <w:t xml:space="preserve"> </w:t>
+      </w:r>
+      <w:r>
+        <w:rPr>
+          <w:rFonts w:ascii="Arial" w:hAnsi="Arial" w:cs="Arial"/>
+        </w:rPr>
+        <w:t xml:space="preserve">I </w:t>
+      </w:r>
+      <w:r>
+        <w:rPr>
+          <w:rFonts w:ascii="Arial" w:hAnsi="Arial" w:cs="Arial"/>
+        </w:rPr>
+        <w:t xml:space="preserve">have </w:t>
+      </w:r>
+      <w:r>
+        <w:rPr>
+          <w:rFonts w:ascii="Arial" w:hAnsi="Arial" w:cs="Arial"/>
+        </w:rPr>
+        <w:t xml:space="preserve">worked </w:t>
+      </w:r>
+      <w:r>
+        <w:rPr>
+          <w:rFonts w:ascii="Arial" w:hAnsi="Arial" w:cs="Arial"/>
+        </w:rPr>
+        <w:t xml:space="preserve">for Infosys for 3 </w:t>
+      </w:r>
+      <w:r>
+        <w:rPr>
+          <w:rFonts w:ascii="Arial" w:hAnsi="Arial" w:cs="Arial"/>
+        </w:rPr>
+        <w:t xml:space="preserve">years as a </w:t>
+      </w:r>
+      <w:r>
+        <w:rPr>
+          <w:rFonts w:ascii="Arial" w:hAnsi="Arial" w:cs="Arial"/>
+        </w:rPr>
+        <w:t>Senior Systems Engineer and I worked on Business Intelligence, SQL and .net.</w:t>
+      </w:r>
+    </w:p>
+    <w:p>
+      <w:pPr>
+        <w:rPr>
+          <w:rFonts w:ascii="Arial" w:hAnsi="Arial" w:cs="Arial"/>
+        </w:rPr>
+      </w:pPr>
+    </w:p>
+    <w:p>
+      <w:pPr>
+        <w:rPr>
+          <w:rFonts w:ascii="Arial" w:hAnsi="Arial" w:cs="Arial"/>
+        </w:rPr>
+      </w:pPr>
     </w:p>
     <w:p>
       <w:pPr>

</xml_diff>

<commit_message>
Updated TeamBearcatsIntroduction.docx by Aditya Malireddy
</commit_message>
<xml_diff>
--- a/Documents/TeamBearcatsIntroduction.docx
+++ b/Documents/TeamBearcatsIntroduction.docx
@@ -19,16 +19,8 @@
         <w:rPr>
           <w:rFonts w:ascii="Arial" w:hAnsi="Arial" w:cs="Arial"/>
         </w:rPr>
-        <w:t xml:space="preserve"> Sangeetha </w:t>
-      </w:r>
-      <w:proofErr w:type="spellStart"/>
-      <w:r>
-        <w:rPr>
-          <w:rFonts w:ascii="Arial" w:hAnsi="Arial" w:cs="Arial"/>
-        </w:rPr>
-        <w:t>Detne</w:t>
-      </w:r>
-      <w:proofErr w:type="spellEnd"/>
+        <w:t xml:space="preserve"> Sangeetha Detne</w:t>
+      </w:r>
     </w:p>
     <w:p>
       <w:pPr>
@@ -47,143 +39,107 @@
         <w:rPr>
           <w:rFonts w:ascii="Arial" w:hAnsi="Arial" w:cs="Arial"/>
         </w:rPr>
+        <w:t xml:space="preserve"> MonogoDB, Java, SQL queries, Designing in swift.</w:t>
+      </w:r>
+    </w:p>
+    <w:p>
+      <w:pPr>
+        <w:rPr>
+          <w:rFonts w:ascii="Arial" w:hAnsi="Arial" w:cs="Arial"/>
+        </w:rPr>
+      </w:pPr>
+      <w:r>
+        <w:rPr>
+          <w:rFonts w:ascii="Arial" w:hAnsi="Arial" w:cs="Arial"/>
+          <w:b/>
+        </w:rPr>
+        <w:t>Areas of improvement:</w:t>
+      </w:r>
+      <w:r>
+        <w:rPr>
+          <w:rFonts w:ascii="Arial" w:hAnsi="Arial" w:cs="Arial"/>
+        </w:rPr>
+        <w:t xml:space="preserve"> Complex Coding, soft skills.</w:t>
+      </w:r>
+    </w:p>
+    <w:p>
+      <w:pPr>
+        <w:rPr>
+          <w:rFonts w:ascii="Arial" w:hAnsi="Arial" w:cs="Arial"/>
+        </w:rPr>
+      </w:pPr>
+      <w:r>
+        <w:rPr>
+          <w:rFonts w:ascii="Arial" w:hAnsi="Arial" w:cs="Arial"/>
+          <w:b/>
+        </w:rPr>
+        <w:t>Areas of interest:</w:t>
+      </w:r>
+      <w:r>
+        <w:rPr>
+          <w:rFonts w:ascii="Arial" w:hAnsi="Arial" w:cs="Arial"/>
+        </w:rPr>
+        <w:t xml:space="preserve"> Database, swift coding, cloud computing</w:t>
+      </w:r>
+    </w:p>
+    <w:p>
+      <w:pPr>
+        <w:rPr>
+          <w:rFonts w:ascii="Arial" w:hAnsi="Arial" w:cs="Arial"/>
+        </w:rPr>
+      </w:pPr>
+      <w:r>
+        <w:rPr>
+          <w:rFonts w:ascii="Arial" w:hAnsi="Arial" w:cs="Arial"/>
+          <w:b/>
+        </w:rPr>
+        <w:t>External experience and skills:</w:t>
+      </w:r>
+      <w:r>
+        <w:rPr>
+          <w:rFonts w:ascii="Arial" w:hAnsi="Arial" w:cs="Arial"/>
+        </w:rPr>
+        <w:t xml:space="preserve"> Using of the sublime tool for learning the python, learning cloud computing technologies</w:t>
+      </w:r>
+    </w:p>
+    <w:p>
+      <w:pPr>
+        <w:rPr>
+          <w:rFonts w:ascii="Arial" w:hAnsi="Arial" w:cs="Arial"/>
+        </w:rPr>
+      </w:pPr>
+      <w:r>
+        <w:rPr>
+          <w:rFonts w:ascii="Arial" w:hAnsi="Arial" w:cs="Arial"/>
+        </w:rPr>
+        <w:t>-------------------------------------------------------------------------------------------------------------------------------</w:t>
+      </w:r>
+    </w:p>
+    <w:p>
+      <w:pPr>
+        <w:rPr>
+          <w:rFonts w:ascii="Arial" w:hAnsi="Arial" w:cs="Arial"/>
+        </w:rPr>
+      </w:pPr>
+      <w:r>
+        <w:rPr>
+          <w:rFonts w:ascii="Arial" w:hAnsi="Arial" w:cs="Arial"/>
+          <w:b/>
+        </w:rPr>
+        <w:t>Member name:</w:t>
+      </w:r>
+      <w:r>
+        <w:rPr>
+          <w:rFonts w:ascii="Arial" w:hAnsi="Arial" w:cs="Arial"/>
+        </w:rPr>
         <w:t xml:space="preserve"> </w:t>
       </w:r>
-      <w:proofErr w:type="spellStart"/>
-      <w:r>
-        <w:rPr>
-          <w:rFonts w:ascii="Arial" w:hAnsi="Arial" w:cs="Arial"/>
-        </w:rPr>
-        <w:t>MonogoDB</w:t>
-      </w:r>
-      <w:proofErr w:type="spellEnd"/>
-      <w:r>
-        <w:rPr>
-          <w:rFonts w:ascii="Arial" w:hAnsi="Arial" w:cs="Arial"/>
-        </w:rPr>
-        <w:t>, Java, SQL queries, Designing in swift.</w:t>
-      </w:r>
-    </w:p>
-    <w:p>
-      <w:pPr>
-        <w:rPr>
-          <w:rFonts w:ascii="Arial" w:hAnsi="Arial" w:cs="Arial"/>
-        </w:rPr>
-      </w:pPr>
-      <w:r>
-        <w:rPr>
-          <w:rFonts w:ascii="Arial" w:hAnsi="Arial" w:cs="Arial"/>
-          <w:b/>
-        </w:rPr>
-        <w:t>Areas of improvement:</w:t>
-      </w:r>
-      <w:r>
-        <w:rPr>
-          <w:rFonts w:ascii="Arial" w:hAnsi="Arial" w:cs="Arial"/>
-        </w:rPr>
-        <w:t xml:space="preserve"> Complex Coding, soft skills.</w:t>
-      </w:r>
-    </w:p>
-    <w:p>
-      <w:pPr>
-        <w:rPr>
-          <w:rFonts w:ascii="Arial" w:hAnsi="Arial" w:cs="Arial"/>
-        </w:rPr>
-      </w:pPr>
-      <w:r>
-        <w:rPr>
-          <w:rFonts w:ascii="Arial" w:hAnsi="Arial" w:cs="Arial"/>
-          <w:b/>
-        </w:rPr>
-        <w:t>Areas of interest:</w:t>
-      </w:r>
-      <w:r>
-        <w:rPr>
-          <w:rFonts w:ascii="Arial" w:hAnsi="Arial" w:cs="Arial"/>
-        </w:rPr>
-        <w:t xml:space="preserve"> Database, swift coding, cloud computing</w:t>
-      </w:r>
-    </w:p>
-    <w:p>
-      <w:pPr>
-        <w:rPr>
-          <w:rFonts w:ascii="Arial" w:hAnsi="Arial" w:cs="Arial"/>
-        </w:rPr>
-      </w:pPr>
-      <w:r>
-        <w:rPr>
-          <w:rFonts w:ascii="Arial" w:hAnsi="Arial" w:cs="Arial"/>
-          <w:b/>
-        </w:rPr>
-        <w:t>External experience and skills:</w:t>
-      </w:r>
-      <w:r>
-        <w:rPr>
-          <w:rFonts w:ascii="Arial" w:hAnsi="Arial" w:cs="Arial"/>
-        </w:rPr>
-        <w:t xml:space="preserve"> Using of the sublime tool for learning the python, learning cloud computing technologies</w:t>
-      </w:r>
-    </w:p>
-    <w:p>
-      <w:pPr>
-        <w:rPr>
-          <w:rFonts w:ascii="Arial" w:hAnsi="Arial" w:cs="Arial"/>
-        </w:rPr>
-      </w:pPr>
-      <w:r>
-        <w:rPr>
-          <w:rFonts w:ascii="Arial" w:hAnsi="Arial" w:cs="Arial"/>
-        </w:rPr>
-        <w:t>-------------------------------------------------------------------------------------------------------------------------------</w:t>
-      </w:r>
-    </w:p>
-    <w:p>
-      <w:pPr>
-        <w:rPr>
-          <w:rFonts w:ascii="Arial" w:hAnsi="Arial" w:cs="Arial"/>
-        </w:rPr>
-      </w:pPr>
-      <w:r>
-        <w:rPr>
-          <w:rFonts w:ascii="Arial" w:hAnsi="Arial" w:cs="Arial"/>
-          <w:b/>
-        </w:rPr>
-        <w:t>Member name:</w:t>
-      </w:r>
-      <w:r>
-        <w:rPr>
-          <w:rFonts w:ascii="Arial" w:hAnsi="Arial" w:cs="Arial"/>
-        </w:rPr>
-        <w:t xml:space="preserve"> </w:t>
-      </w:r>
-      <w:r>
-        <w:rPr>
-          <w:rFonts w:ascii="Arial" w:hAnsi="Arial" w:cs="Arial"/>
-        </w:rPr>
-        <w:t xml:space="preserve">Raja </w:t>
-      </w:r>
-      <w:proofErr w:type="spellStart"/>
-      <w:r>
-        <w:rPr>
-          <w:rFonts w:ascii="Arial" w:hAnsi="Arial" w:cs="Arial"/>
-        </w:rPr>
-        <w:t>Srikar</w:t>
-      </w:r>
-      <w:proofErr w:type="spellEnd"/>
-      <w:r>
-        <w:rPr>
-          <w:rFonts w:ascii="Arial" w:hAnsi="Arial" w:cs="Arial"/>
-        </w:rPr>
-        <w:t xml:space="preserve"> Karthik </w:t>
-      </w:r>
-      <w:proofErr w:type="spellStart"/>
-      <w:r>
-        <w:rPr>
-          <w:rFonts w:ascii="Arial" w:hAnsi="Arial" w:cs="Arial"/>
-        </w:rPr>
-        <w:t>Chinta</w:t>
-      </w:r>
-      <w:proofErr w:type="spellEnd"/>
+      <w:r>
+        <w:rPr>
+          <w:rFonts w:ascii="Arial" w:hAnsi="Arial" w:cs="Arial"/>
+        </w:rPr>
+        <w:t>Raja Srikar Karthik Chinta</w:t>
+      </w:r>
     </w:p>
     <w:p>
       <w:pPr>
@@ -352,30 +308,8 @@
         <w:rPr>
           <w:rFonts w:ascii="Arial" w:hAnsi="Arial" w:cs="Arial"/>
         </w:rPr>
-        <w:t xml:space="preserve"> </w:t>
-      </w:r>
-      <w:proofErr w:type="spellStart"/>
-      <w:r>
-        <w:rPr>
-          <w:rFonts w:ascii="Arial" w:hAnsi="Arial" w:cs="Arial"/>
-        </w:rPr>
-        <w:t>Pravalika</w:t>
-      </w:r>
-      <w:proofErr w:type="spellEnd"/>
-      <w:r>
-        <w:rPr>
-          <w:rFonts w:ascii="Arial" w:hAnsi="Arial" w:cs="Arial"/>
-        </w:rPr>
-        <w:t xml:space="preserve"> </w:t>
-      </w:r>
-      <w:proofErr w:type="spellStart"/>
-      <w:r>
-        <w:rPr>
-          <w:rFonts w:ascii="Arial" w:hAnsi="Arial" w:cs="Arial"/>
-        </w:rPr>
-        <w:t>Kawali</w:t>
-      </w:r>
-      <w:proofErr w:type="spellEnd"/>
+        <w:t xml:space="preserve"> Pravalika Kawali</w:t>
+      </w:r>
     </w:p>
     <w:p>
       <w:pPr>
@@ -505,21 +439,7 @@
         <w:rPr>
           <w:rFonts w:ascii="Arial" w:hAnsi="Arial" w:cs="Arial"/>
         </w:rPr>
-        <w:t xml:space="preserve"> </w:t>
-      </w:r>
-      <w:proofErr w:type="spellStart"/>
-      <w:r>
-        <w:rPr>
-          <w:rFonts w:ascii="Arial" w:hAnsi="Arial" w:cs="Arial"/>
-        </w:rPr>
-        <w:t>Phanivardhan</w:t>
-      </w:r>
-      <w:proofErr w:type="spellEnd"/>
-      <w:r>
-        <w:rPr>
-          <w:rFonts w:ascii="Arial" w:hAnsi="Arial" w:cs="Arial"/>
-        </w:rPr>
-        <w:t xml:space="preserve"> Gurram</w:t>
+        <w:t xml:space="preserve"> Phanivardhan Gurram</w:t>
       </w:r>
     </w:p>
     <w:p>
@@ -539,58 +459,27 @@
         <w:rPr>
           <w:rFonts w:ascii="Arial" w:hAnsi="Arial" w:cs="Arial"/>
         </w:rPr>
-        <w:t xml:space="preserve">  </w:t>
-      </w:r>
-      <w:proofErr w:type="gramStart"/>
-      <w:r>
-        <w:rPr>
-          <w:rFonts w:ascii="Arial" w:hAnsi="Arial" w:cs="Arial"/>
-        </w:rPr>
-        <w:t>SQL,C#</w:t>
-      </w:r>
-      <w:proofErr w:type="gramEnd"/>
-      <w:r>
-        <w:rPr>
-          <w:rFonts w:ascii="Arial" w:hAnsi="Arial" w:cs="Arial"/>
-        </w:rPr>
-        <w:t>,ASP.NET</w:t>
-      </w:r>
-    </w:p>
-    <w:p>
-      <w:pPr>
-        <w:rPr>
-          <w:rFonts w:ascii="Arial" w:hAnsi="Arial" w:cs="Arial"/>
-        </w:rPr>
-      </w:pPr>
-      <w:r>
-        <w:rPr>
-          <w:rFonts w:ascii="Arial" w:hAnsi="Arial" w:cs="Arial"/>
-          <w:b/>
-        </w:rPr>
-        <w:t xml:space="preserve">Areas of </w:t>
-      </w:r>
-      <w:proofErr w:type="spellStart"/>
-      <w:proofErr w:type="gramStart"/>
-      <w:r>
-        <w:rPr>
-          <w:rFonts w:ascii="Arial" w:hAnsi="Arial" w:cs="Arial"/>
-          <w:b/>
-        </w:rPr>
-        <w:t>Improvement:</w:t>
-      </w:r>
-      <w:r>
-        <w:rPr>
-          <w:rFonts w:ascii="Arial" w:hAnsi="Arial" w:cs="Arial"/>
-        </w:rPr>
-        <w:t>Web</w:t>
-      </w:r>
-      <w:proofErr w:type="spellEnd"/>
-      <w:proofErr w:type="gramEnd"/>
-      <w:r>
-        <w:rPr>
-          <w:rFonts w:ascii="Arial" w:hAnsi="Arial" w:cs="Arial"/>
-        </w:rPr>
-        <w:t xml:space="preserve"> Development</w:t>
+        <w:t xml:space="preserve">  SQL,C#,ASP.NET</w:t>
+      </w:r>
+    </w:p>
+    <w:p>
+      <w:pPr>
+        <w:rPr>
+          <w:rFonts w:ascii="Arial" w:hAnsi="Arial" w:cs="Arial"/>
+        </w:rPr>
+      </w:pPr>
+      <w:r>
+        <w:rPr>
+          <w:rFonts w:ascii="Arial" w:hAnsi="Arial" w:cs="Arial"/>
+          <w:b/>
+        </w:rPr>
+        <w:t>Areas of Improvement:</w:t>
+      </w:r>
+      <w:r>
+        <w:rPr>
+          <w:rFonts w:ascii="Arial" w:hAnsi="Arial" w:cs="Arial"/>
+        </w:rPr>
+        <w:t>Web Development</w:t>
       </w:r>
     </w:p>
     <w:p>
@@ -624,31 +513,48 @@
           <w:rFonts w:ascii="Arial" w:hAnsi="Arial" w:cs="Arial"/>
           <w:b/>
         </w:rPr>
-        <w:t xml:space="preserve">External experience and </w:t>
-      </w:r>
-      <w:proofErr w:type="spellStart"/>
-      <w:proofErr w:type="gramStart"/>
-      <w:r>
-        <w:rPr>
-          <w:rFonts w:ascii="Arial" w:hAnsi="Arial" w:cs="Arial"/>
-          <w:b/>
-        </w:rPr>
-        <w:t>skills:</w:t>
-      </w:r>
-      <w:r>
-        <w:rPr>
-          <w:rFonts w:ascii="Arial" w:hAnsi="Arial" w:cs="Arial"/>
-        </w:rPr>
-        <w:t>worked</w:t>
-      </w:r>
-      <w:proofErr w:type="spellEnd"/>
-      <w:proofErr w:type="gramEnd"/>
-      <w:r>
-        <w:rPr>
-          <w:rFonts w:ascii="Arial" w:hAnsi="Arial" w:cs="Arial"/>
-        </w:rPr>
-        <w:t xml:space="preserve"> as .Net programmer for 1 year.</w:t>
-      </w:r>
+        <w:t>External experience and skills:</w:t>
+      </w:r>
+      <w:r>
+        <w:rPr>
+          <w:rFonts w:ascii="Arial" w:hAnsi="Arial" w:cs="Arial"/>
+        </w:rPr>
+        <w:t>worked as .Net programmer for 1 year.</w:t>
+      </w:r>
+    </w:p>
+    <w:p>
+      <w:pPr>
+        <w:rPr>
+          <w:rFonts w:ascii="Arial" w:hAnsi="Arial" w:cs="Arial"/>
+        </w:rPr>
+      </w:pPr>
+      <w:r>
+        <w:rPr>
+          <w:rFonts w:ascii="Arial" w:hAnsi="Arial" w:cs="Arial"/>
+        </w:rPr>
+        <w:t>------------------------------------------------------------------------------------------------------------------------------</w:t>
+      </w:r>
+    </w:p>
+    <w:p>
+      <w:pPr>
+        <w:rPr>
+          <w:rFonts w:ascii="Arial" w:hAnsi="Arial" w:cs="Arial"/>
+        </w:rPr>
+      </w:pPr>
+    </w:p>
+    <w:p>
+      <w:pPr>
+        <w:rPr>
+          <w:rFonts w:ascii="Arial" w:hAnsi="Arial" w:cs="Arial"/>
+        </w:rPr>
+      </w:pPr>
+    </w:p>
+    <w:p>
+      <w:pPr>
+        <w:rPr>
+          <w:rFonts w:ascii="Arial" w:hAnsi="Arial" w:cs="Arial"/>
+        </w:rPr>
+      </w:pPr>
     </w:p>
     <w:p>
       <w:pPr>
@@ -658,6 +564,177 @@
       </w:pPr>
       <w:bookmarkStart w:id="0" w:name="_GoBack"/>
       <w:bookmarkEnd w:id="0"/>
+      <w:r>
+        <w:rPr>
+          <w:rFonts w:ascii="Arial" w:hAnsi="Arial" w:cs="Arial"/>
+          <w:b/>
+        </w:rPr>
+        <w:lastRenderedPageBreak/>
+        <w:t>Member name:</w:t>
+      </w:r>
+      <w:r>
+        <w:rPr>
+          <w:rFonts w:ascii="Arial" w:hAnsi="Arial" w:cs="Arial"/>
+        </w:rPr>
+        <w:t xml:space="preserve"> </w:t>
+      </w:r>
+      <w:r>
+        <w:rPr>
+          <w:rFonts w:ascii="Arial" w:hAnsi="Arial" w:cs="Arial"/>
+        </w:rPr>
+        <w:t>Aditya Jytohiswaroop Malireddy</w:t>
+      </w:r>
+    </w:p>
+    <w:p>
+      <w:pPr>
+        <w:rPr>
+          <w:rFonts w:ascii="Arial" w:hAnsi="Arial" w:cs="Arial"/>
+        </w:rPr>
+      </w:pPr>
+      <w:r>
+        <w:rPr>
+          <w:rFonts w:ascii="Arial" w:hAnsi="Arial" w:cs="Arial"/>
+          <w:b/>
+        </w:rPr>
+        <w:t>Strengths:</w:t>
+      </w:r>
+      <w:r>
+        <w:rPr>
+          <w:rFonts w:ascii="Arial" w:hAnsi="Arial" w:cs="Arial"/>
+        </w:rPr>
+        <w:t xml:space="preserve"> </w:t>
+      </w:r>
+      <w:r>
+        <w:rPr>
+          <w:rFonts w:ascii="Arial" w:hAnsi="Arial" w:cs="Arial"/>
+        </w:rPr>
+        <w:t>SQL, Java, Web Development.</w:t>
+      </w:r>
+    </w:p>
+    <w:p>
+      <w:pPr>
+        <w:rPr>
+          <w:rFonts w:ascii="Arial" w:hAnsi="Arial" w:cs="Arial"/>
+        </w:rPr>
+      </w:pPr>
+      <w:r>
+        <w:rPr>
+          <w:rFonts w:ascii="Arial" w:hAnsi="Arial" w:cs="Arial"/>
+          <w:b/>
+        </w:rPr>
+        <w:t>Areas of improvement:</w:t>
+      </w:r>
+      <w:r>
+        <w:rPr>
+          <w:rFonts w:ascii="Arial" w:hAnsi="Arial" w:cs="Arial"/>
+        </w:rPr>
+        <w:t xml:space="preserve"> Advanced Database, Advanced Java, NodeJs</w:t>
+      </w:r>
+      <w:r>
+        <w:rPr>
+          <w:rFonts w:ascii="Arial" w:hAnsi="Arial" w:cs="Arial"/>
+        </w:rPr>
+        <w:t>.</w:t>
+      </w:r>
+    </w:p>
+    <w:p>
+      <w:pPr>
+        <w:rPr>
+          <w:rFonts w:ascii="Arial" w:hAnsi="Arial" w:cs="Arial"/>
+        </w:rPr>
+      </w:pPr>
+      <w:r>
+        <w:rPr>
+          <w:rFonts w:ascii="Arial" w:hAnsi="Arial" w:cs="Arial"/>
+          <w:b/>
+        </w:rPr>
+        <w:t>Areas of interest:</w:t>
+      </w:r>
+      <w:r>
+        <w:rPr>
+          <w:rFonts w:ascii="Arial" w:hAnsi="Arial" w:cs="Arial"/>
+        </w:rPr>
+        <w:t xml:space="preserve"> </w:t>
+      </w:r>
+      <w:r>
+        <w:rPr>
+          <w:rFonts w:ascii="Arial" w:hAnsi="Arial" w:cs="Arial"/>
+        </w:rPr>
+        <w:t>Data Analytics</w:t>
+      </w:r>
+    </w:p>
+    <w:p>
+      <w:pPr>
+        <w:pBdr>
+          <w:bottom w:val="single" w:sz="6" w:space="1" w:color="auto"/>
+        </w:pBdr>
+        <w:rPr>
+          <w:rFonts w:ascii="Arial" w:hAnsi="Arial" w:cs="Arial"/>
+        </w:rPr>
+      </w:pPr>
+      <w:r>
+        <w:rPr>
+          <w:rFonts w:ascii="Arial" w:hAnsi="Arial" w:cs="Arial"/>
+          <w:b/>
+        </w:rPr>
+        <w:t>External experience and skills:</w:t>
+      </w:r>
+      <w:r>
+        <w:rPr>
+          <w:rFonts w:ascii="Arial" w:hAnsi="Arial" w:cs="Arial"/>
+        </w:rPr>
+        <w:t xml:space="preserve"> </w:t>
+      </w:r>
+      <w:r>
+        <w:rPr>
+          <w:rFonts w:ascii="Arial" w:hAnsi="Arial" w:cs="Arial"/>
+        </w:rPr>
+        <w:t xml:space="preserve">I </w:t>
+      </w:r>
+      <w:r>
+        <w:rPr>
+          <w:rFonts w:ascii="Arial" w:hAnsi="Arial" w:cs="Arial"/>
+        </w:rPr>
+        <w:t xml:space="preserve">have </w:t>
+      </w:r>
+      <w:r>
+        <w:rPr>
+          <w:rFonts w:ascii="Arial" w:hAnsi="Arial" w:cs="Arial"/>
+        </w:rPr>
+        <w:t xml:space="preserve">worked </w:t>
+      </w:r>
+      <w:r>
+        <w:rPr>
+          <w:rFonts w:ascii="Arial" w:hAnsi="Arial" w:cs="Arial"/>
+        </w:rPr>
+        <w:t xml:space="preserve">for Infosys for 3 </w:t>
+      </w:r>
+      <w:r>
+        <w:rPr>
+          <w:rFonts w:ascii="Arial" w:hAnsi="Arial" w:cs="Arial"/>
+        </w:rPr>
+        <w:t xml:space="preserve">years as a </w:t>
+      </w:r>
+      <w:r>
+        <w:rPr>
+          <w:rFonts w:ascii="Arial" w:hAnsi="Arial" w:cs="Arial"/>
+        </w:rPr>
+        <w:t>Senior Systems Engineer and I worked on Business Intelligence, SQL and .net.</w:t>
+      </w:r>
+    </w:p>
+    <w:p>
+      <w:pPr>
+        <w:rPr>
+          <w:rFonts w:ascii="Arial" w:hAnsi="Arial" w:cs="Arial"/>
+        </w:rPr>
+      </w:pPr>
+    </w:p>
+    <w:p>
+      <w:pPr>
+        <w:rPr>
+          <w:rFonts w:ascii="Arial" w:hAnsi="Arial" w:cs="Arial"/>
+        </w:rPr>
+      </w:pPr>
     </w:p>
     <w:p>
       <w:pPr>

</xml_diff>